<commit_message>
Ajuste nos diagramas e protótipos do fornecedor
</commit_message>
<xml_diff>
--- a/4.3 Caso de Uso - UC-40 Excluir fornecedor.docx
+++ b/4.3 Caso de Uso - UC-40 Excluir fornecedor.docx
@@ -252,6 +252,58 @@
           <w:p>
             <w:pPr>
               <w:pStyle w:val="Cabealho"/>
+              <w:numPr>
+                <w:ilvl w:val="0"/>
+                <w:numId w:val="14"/>
+              </w:numPr>
+              <w:ind w:left="360"/>
+              <w:rPr>
+                <w:rFonts w:ascii="Arial" w:hAnsi="Arial" w:cs="Arial"/>
+                <w:b/>
+                <w:bCs/>
+                <w:color w:val="000000" w:themeColor="text1"/>
+              </w:rPr>
+            </w:pPr>
+            <w:r>
+              <w:rPr>
+                <w:rFonts w:ascii="Tahoma" w:hAnsi="Tahoma" w:cs="Tahoma"/>
+                <w:color w:val="000000" w:themeColor="text1"/>
+                <w:sz w:val="20"/>
+                <w:szCs w:val="20"/>
+              </w:rPr>
+              <w:t>UC-39</w:t>
+            </w:r>
+            <w:r>
+              <w:rPr>
+                <w:rFonts w:ascii="Tahoma" w:hAnsi="Tahoma" w:cs="Tahoma"/>
+                <w:color w:val="000000" w:themeColor="text1"/>
+                <w:sz w:val="20"/>
+                <w:szCs w:val="20"/>
+              </w:rPr>
+              <w:t xml:space="preserve">: </w:t>
+            </w:r>
+            <w:r>
+              <w:rPr>
+                <w:rFonts w:ascii="Tahoma" w:hAnsi="Tahoma" w:cs="Tahoma"/>
+                <w:color w:val="000000" w:themeColor="text1"/>
+                <w:sz w:val="20"/>
+                <w:szCs w:val="20"/>
+              </w:rPr>
+              <w:t>Editar</w:t>
+            </w:r>
+            <w:r>
+              <w:rPr>
+                <w:rFonts w:ascii="Tahoma" w:hAnsi="Tahoma" w:cs="Tahoma"/>
+                <w:color w:val="000000" w:themeColor="text1"/>
+                <w:sz w:val="20"/>
+                <w:szCs w:val="20"/>
+              </w:rPr>
+              <w:t xml:space="preserve"> fornecedor</w:t>
+            </w:r>
+          </w:p>
+          <w:p>
+            <w:pPr>
+              <w:pStyle w:val="Cabealho"/>
               <w:rPr>
                 <w:rFonts w:ascii="Arial" w:hAnsi="Arial" w:cs="Arial"/>
                 <w:b/>
@@ -515,16 +567,7 @@
                 <w:sz w:val="20"/>
                 <w:szCs w:val="20"/>
               </w:rPr>
-              <w:t>fornecedores. [Caso de uso 38</w:t>
-            </w:r>
-            <w:r>
-              <w:rPr>
-                <w:rFonts w:ascii="Tahoma" w:hAnsi="Tahoma" w:cs="Tahoma"/>
-                <w:color w:val="000000" w:themeColor="text1"/>
-                <w:sz w:val="20"/>
-                <w:szCs w:val="20"/>
-              </w:rPr>
-              <w:t>]</w:t>
+              <w:t>fornecedores.</w:t>
             </w:r>
           </w:p>
           <w:p>
@@ -1764,18 +1807,7 @@
                 <w:sz w:val="20"/>
                 <w:szCs w:val="20"/>
               </w:rPr>
-              <w:t>Sistema volta par</w:t>
-            </w:r>
-            <w:bookmarkStart w:id="0" w:name="_GoBack"/>
-            <w:bookmarkEnd w:id="0"/>
-            <w:r>
-              <w:rPr>
-                <w:rFonts w:ascii="Tahoma" w:hAnsi="Tahoma" w:cs="Tahoma"/>
-                <w:color w:val="000000" w:themeColor="text1"/>
-                <w:sz w:val="20"/>
-                <w:szCs w:val="20"/>
-              </w:rPr>
-              <w:t>a o passo 1</w:t>
+              <w:t>Sistema volta para o passo 1</w:t>
             </w:r>
             <w:r>
               <w:rPr>
@@ -1980,15 +2012,8 @@
           <w:szCs w:val="20"/>
         </w:rPr>
       </w:pPr>
-    </w:p>
-    <w:p>
-      <w:pPr>
-        <w:rPr>
-          <w:rFonts w:ascii="Tahoma" w:hAnsi="Tahoma" w:cs="Tahoma"/>
-          <w:sz w:val="20"/>
-          <w:szCs w:val="20"/>
-        </w:rPr>
-      </w:pPr>
+      <w:bookmarkStart w:id="0" w:name="_GoBack"/>
+      <w:bookmarkEnd w:id="0"/>
     </w:p>
     <w:tbl>
       <w:tblPr>
@@ -6665,7 +6690,7 @@
 </file>
 
 <file path=customXml/itemProps1.xml><?xml version="1.0" encoding="utf-8"?>
-<ds:datastoreItem xmlns:ds="http://schemas.openxmlformats.org/officeDocument/2006/customXml" ds:itemID="{FEA86E8F-2632-4C84-8238-99E19F1CA0A1}">
+<ds:datastoreItem xmlns:ds="http://schemas.openxmlformats.org/officeDocument/2006/customXml" ds:itemID="{FFAE542C-3C0F-4BA4-8219-4A19C4D1174D}">
   <ds:schemaRefs>
     <ds:schemaRef ds:uri="http://schemas.openxmlformats.org/officeDocument/2006/bibliography"/>
   </ds:schemaRefs>

</xml_diff>